<commit_message>
added URL to Event-project
</commit_message>
<xml_diff>
--- a/CV/CV + my personal letter Albert.docx
+++ b/CV/CV + my personal letter Albert.docx
@@ -4,503 +4,117 @@
   <w:body>
     <w:p>
       <w:pPr>
-        <w:rPr>
-          <w:rFonts w:ascii="Times New Roman" w:eastAsia="Times New Roman" w:hAnsi="Times New Roman" w:cs="Times New Roman"/>
-          <w:sz w:val="24"/>
-        </w:rPr>
-      </w:pPr>
-      <w:r>
-        <w:rPr>
-          <w:rFonts w:ascii="Times New Roman" w:eastAsia="Times New Roman" w:hAnsi="Times New Roman" w:cs="Times New Roman"/>
-          <w:sz w:val="24"/>
-        </w:rPr>
-        <w:tab/>
-      </w:r>
-      <w:r>
-        <w:rPr>
-          <w:rFonts w:ascii="Times New Roman" w:eastAsia="Times New Roman" w:hAnsi="Times New Roman" w:cs="Times New Roman"/>
-          <w:sz w:val="24"/>
-        </w:rPr>
-        <w:tab/>
-      </w:r>
-      <w:r>
-        <w:rPr>
-          <w:rFonts w:ascii="Times New Roman" w:eastAsia="Times New Roman" w:hAnsi="Times New Roman" w:cs="Times New Roman"/>
-          <w:sz w:val="24"/>
-        </w:rPr>
-        <w:tab/>
-      </w:r>
-      <w:r>
-        <w:rPr>
-          <w:rFonts w:ascii="Times New Roman" w:eastAsia="Times New Roman" w:hAnsi="Times New Roman" w:cs="Times New Roman"/>
-          <w:sz w:val="24"/>
-        </w:rPr>
-        <w:tab/>
-      </w:r>
-      <w:r>
-        <w:rPr>
-          <w:rFonts w:ascii="Times New Roman" w:eastAsia="Times New Roman" w:hAnsi="Times New Roman" w:cs="Times New Roman"/>
-          <w:sz w:val="24"/>
-        </w:rPr>
-        <w:tab/>
-      </w:r>
-      <w:r>
-        <w:rPr>
-          <w:rFonts w:ascii="Times New Roman" w:eastAsia="Times New Roman" w:hAnsi="Times New Roman" w:cs="Times New Roman"/>
-          <w:sz w:val="24"/>
-        </w:rPr>
-        <w:tab/>
-      </w:r>
-    </w:p>
-    <w:p>
-      <w:pPr>
-        <w:rPr>
-          <w:rFonts w:ascii="Times New Roman" w:eastAsia="Times New Roman" w:hAnsi="Times New Roman" w:cs="Times New Roman"/>
-          <w:sz w:val="24"/>
-        </w:rPr>
-      </w:pPr>
-      <w:r>
-        <w:rPr>
-          <w:rFonts w:ascii="Times New Roman" w:eastAsia="Times New Roman" w:hAnsi="Times New Roman" w:cs="Times New Roman"/>
-          <w:sz w:val="24"/>
-        </w:rPr>
-        <w:t>Hej</w:t>
-      </w:r>
-    </w:p>
-    <w:p>
-      <w:pPr>
-        <w:rPr>
-          <w:rFonts w:ascii="Times New Roman" w:eastAsia="Times New Roman" w:hAnsi="Times New Roman" w:cs="Times New Roman"/>
-          <w:sz w:val="24"/>
-        </w:rPr>
-      </w:pPr>
-      <w:r>
-        <w:rPr>
-          <w:rFonts w:ascii="Times New Roman" w:eastAsia="Times New Roman" w:hAnsi="Times New Roman" w:cs="Times New Roman"/>
-          <w:sz w:val="24"/>
-        </w:rPr>
-        <w:t>Mitt namn är Albert Sezkir</w:t>
-      </w:r>
-      <w:r>
-        <w:rPr>
-          <w:rFonts w:ascii="Times New Roman" w:eastAsia="Times New Roman" w:hAnsi="Times New Roman" w:cs="Times New Roman"/>
-          <w:sz w:val="24"/>
-        </w:rPr>
-        <w:t xml:space="preserve"> och är 37</w:t>
-      </w:r>
-      <w:r>
-        <w:rPr>
-          <w:rFonts w:ascii="Times New Roman" w:eastAsia="Times New Roman" w:hAnsi="Times New Roman" w:cs="Times New Roman"/>
-          <w:sz w:val="24"/>
-        </w:rPr>
-        <w:t xml:space="preserve"> år gammal. Jag börjar med och berätta lite kort om </w:t>
-      </w:r>
-      <w:r>
-        <w:rPr>
-          <w:rFonts w:ascii="Times New Roman" w:eastAsia="Times New Roman" w:hAnsi="Times New Roman" w:cs="Times New Roman"/>
-          <w:sz w:val="24"/>
-        </w:rPr>
-        <w:t xml:space="preserve">mig själv. Jag är ursprungligen från Landskrona men bor just nu i </w:t>
-      </w:r>
-      <w:r>
-        <w:rPr>
-          <w:rFonts w:ascii="Times New Roman" w:eastAsia="Times New Roman" w:hAnsi="Times New Roman" w:cs="Times New Roman"/>
-          <w:sz w:val="24"/>
-        </w:rPr>
-        <w:t xml:space="preserve">Stockholm </w:t>
-      </w:r>
-      <w:r>
-        <w:rPr>
-          <w:rFonts w:ascii="Times New Roman" w:eastAsia="Times New Roman" w:hAnsi="Times New Roman" w:cs="Times New Roman"/>
-          <w:sz w:val="24"/>
-        </w:rPr>
-        <w:t xml:space="preserve">sedan </w:t>
-      </w:r>
-      <w:r>
-        <w:rPr>
-          <w:rFonts w:ascii="Times New Roman" w:eastAsia="Times New Roman" w:hAnsi="Times New Roman" w:cs="Times New Roman"/>
-          <w:sz w:val="24"/>
-        </w:rPr>
-        <w:t>7</w:t>
-      </w:r>
-      <w:r>
-        <w:rPr>
-          <w:rFonts w:ascii="Times New Roman" w:eastAsia="Times New Roman" w:hAnsi="Times New Roman" w:cs="Times New Roman"/>
-          <w:sz w:val="24"/>
-        </w:rPr>
-        <w:t xml:space="preserve"> år </w:t>
-      </w:r>
-      <w:r>
-        <w:rPr>
-          <w:rFonts w:ascii="Times New Roman" w:eastAsia="Times New Roman" w:hAnsi="Times New Roman" w:cs="Times New Roman"/>
-          <w:sz w:val="24"/>
-        </w:rPr>
-        <w:t>tillbaka</w:t>
-      </w:r>
-      <w:r>
-        <w:rPr>
-          <w:rFonts w:ascii="Times New Roman" w:eastAsia="Times New Roman" w:hAnsi="Times New Roman" w:cs="Times New Roman"/>
-          <w:sz w:val="24"/>
-        </w:rPr>
-        <w:t xml:space="preserve">. Jag pratar förutom flytande svenska också engelska, </w:t>
-      </w:r>
-      <w:r>
-        <w:rPr>
-          <w:rFonts w:ascii="Times New Roman" w:eastAsia="Times New Roman" w:hAnsi="Times New Roman" w:cs="Times New Roman"/>
-          <w:sz w:val="24"/>
-        </w:rPr>
-        <w:t>turkiska och studerar även spanska</w:t>
-      </w:r>
-      <w:r>
-        <w:rPr>
-          <w:rFonts w:ascii="Times New Roman" w:eastAsia="Times New Roman" w:hAnsi="Times New Roman" w:cs="Times New Roman"/>
-          <w:sz w:val="24"/>
-        </w:rPr>
-        <w:t>. På fritiden tränar jag en hel del. Jag spelar fotboll, simmar och styrketränar en hel del. Jag är en väldigt sportintresserad person och tycker om att vara aktiv. Jag skulle beskriva mig so</w:t>
-      </w:r>
-      <w:r>
-        <w:rPr>
-          <w:rFonts w:ascii="Times New Roman" w:eastAsia="Times New Roman" w:hAnsi="Times New Roman" w:cs="Times New Roman"/>
-          <w:sz w:val="24"/>
-        </w:rPr>
-        <w:t>m en glad och utåtriktad person.</w:t>
-      </w:r>
-    </w:p>
-    <w:p>
-      <w:pPr>
-        <w:rPr>
-          <w:rFonts w:ascii="Times New Roman" w:eastAsia="Times New Roman" w:hAnsi="Times New Roman" w:cs="Times New Roman"/>
-          <w:sz w:val="24"/>
-        </w:rPr>
-      </w:pPr>
-      <w:r>
-        <w:rPr>
-          <w:rFonts w:ascii="Times New Roman" w:eastAsia="Times New Roman" w:hAnsi="Times New Roman" w:cs="Times New Roman"/>
-          <w:sz w:val="24"/>
-        </w:rPr>
-        <w:t>Jag har studerat på Handelsprogrammet i Landskrona</w:t>
-      </w:r>
-      <w:r>
-        <w:rPr>
-          <w:rFonts w:ascii="Times New Roman" w:eastAsia="Times New Roman" w:hAnsi="Times New Roman" w:cs="Times New Roman"/>
-          <w:sz w:val="24"/>
-        </w:rPr>
-        <w:t xml:space="preserve">. Som person </w:t>
-      </w:r>
-      <w:r>
-        <w:rPr>
-          <w:rFonts w:ascii="Times New Roman" w:eastAsia="Times New Roman" w:hAnsi="Times New Roman" w:cs="Times New Roman"/>
-          <w:sz w:val="24"/>
-        </w:rPr>
-        <w:t>är</w:t>
-      </w:r>
-      <w:r>
-        <w:rPr>
-          <w:rFonts w:ascii="Times New Roman" w:eastAsia="Times New Roman" w:hAnsi="Times New Roman" w:cs="Times New Roman"/>
-          <w:sz w:val="24"/>
-        </w:rPr>
-        <w:t xml:space="preserve"> jag</w:t>
-      </w:r>
-      <w:r>
-        <w:rPr>
-          <w:rFonts w:ascii="Times New Roman" w:eastAsia="Times New Roman" w:hAnsi="Times New Roman" w:cs="Times New Roman"/>
-          <w:sz w:val="24"/>
-        </w:rPr>
-        <w:t xml:space="preserve"> nogrann, passar alltid tider, pålitlig </w:t>
-      </w:r>
-      <w:r>
-        <w:rPr>
-          <w:rFonts w:ascii="Times New Roman" w:eastAsia="Times New Roman" w:hAnsi="Times New Roman" w:cs="Times New Roman"/>
-          <w:sz w:val="24"/>
-        </w:rPr>
-        <w:t xml:space="preserve"> </w:t>
-      </w:r>
-      <w:r>
-        <w:rPr>
-          <w:rFonts w:ascii="Times New Roman" w:eastAsia="Times New Roman" w:hAnsi="Times New Roman" w:cs="Times New Roman"/>
-          <w:sz w:val="24"/>
-        </w:rPr>
-        <w:t>oc</w:t>
-      </w:r>
-      <w:r>
-        <w:rPr>
-          <w:rFonts w:ascii="Times New Roman" w:eastAsia="Times New Roman" w:hAnsi="Times New Roman" w:cs="Times New Roman"/>
-          <w:sz w:val="24"/>
-        </w:rPr>
-        <w:t xml:space="preserve">h sätter alltid människan först. </w:t>
-      </w:r>
-      <w:r>
-        <w:rPr>
-          <w:rFonts w:ascii="Times New Roman" w:eastAsia="Times New Roman" w:hAnsi="Times New Roman" w:cs="Times New Roman"/>
-          <w:sz w:val="24"/>
-        </w:rPr>
-        <w:t xml:space="preserve">Jag kommer garanterat </w:t>
-      </w:r>
-      <w:r>
-        <w:rPr>
-          <w:rFonts w:ascii="Times New Roman" w:eastAsia="Times New Roman" w:hAnsi="Times New Roman" w:cs="Times New Roman"/>
-          <w:sz w:val="24"/>
-        </w:rPr>
-        <w:t>ge allt för att bli så duktig som möj</w:t>
-      </w:r>
-      <w:r>
-        <w:rPr>
-          <w:rFonts w:ascii="Times New Roman" w:eastAsia="Times New Roman" w:hAnsi="Times New Roman" w:cs="Times New Roman"/>
-          <w:sz w:val="24"/>
-        </w:rPr>
-        <w:t>lig i min ev. framtida praktik</w:t>
-      </w:r>
-      <w:r>
-        <w:rPr>
-          <w:rFonts w:ascii="Times New Roman" w:eastAsia="Times New Roman" w:hAnsi="Times New Roman" w:cs="Times New Roman"/>
-          <w:sz w:val="24"/>
-        </w:rPr>
-        <w:t>/arbetsplats</w:t>
-      </w:r>
-      <w:r>
-        <w:rPr>
-          <w:rFonts w:ascii="Times New Roman" w:eastAsia="Times New Roman" w:hAnsi="Times New Roman" w:cs="Times New Roman"/>
-          <w:sz w:val="24"/>
-        </w:rPr>
-        <w:t xml:space="preserve"> </w:t>
-      </w:r>
-      <w:r>
-        <w:rPr>
-          <w:rFonts w:ascii="Times New Roman" w:eastAsia="Times New Roman" w:hAnsi="Times New Roman" w:cs="Times New Roman"/>
-          <w:sz w:val="24"/>
-        </w:rPr>
-        <w:t>hos er</w:t>
-      </w:r>
-      <w:r>
-        <w:rPr>
-          <w:rFonts w:ascii="Times New Roman" w:eastAsia="Times New Roman" w:hAnsi="Times New Roman" w:cs="Times New Roman"/>
-          <w:sz w:val="24"/>
-        </w:rPr>
-        <w:t xml:space="preserve">. </w:t>
-      </w:r>
-    </w:p>
-    <w:p>
-      <w:pPr>
-        <w:rPr>
-          <w:rFonts w:ascii="Times New Roman" w:eastAsia="Times New Roman" w:hAnsi="Times New Roman" w:cs="Times New Roman"/>
-          <w:sz w:val="24"/>
-        </w:rPr>
-      </w:pPr>
-      <w:r>
-        <w:rPr>
-          <w:rFonts w:ascii="Times New Roman" w:eastAsia="Times New Roman" w:hAnsi="Times New Roman" w:cs="Times New Roman"/>
-          <w:sz w:val="24"/>
-        </w:rPr>
-        <w:t>L</w:t>
-      </w:r>
-      <w:r>
-        <w:rPr>
-          <w:rFonts w:ascii="Times New Roman" w:eastAsia="Times New Roman" w:hAnsi="Times New Roman" w:cs="Times New Roman"/>
-          <w:sz w:val="24"/>
-        </w:rPr>
-        <w:t>ite om mig och min livsituation:</w:t>
-      </w:r>
-    </w:p>
-    <w:p>
-      <w:pPr>
-        <w:rPr>
-          <w:rFonts w:ascii="Times New Roman" w:eastAsia="Times New Roman" w:hAnsi="Times New Roman" w:cs="Times New Roman"/>
-          <w:sz w:val="24"/>
-        </w:rPr>
-      </w:pPr>
-      <w:r>
-        <w:rPr>
-          <w:rFonts w:ascii="Times New Roman" w:eastAsia="Times New Roman" w:hAnsi="Times New Roman" w:cs="Times New Roman"/>
-          <w:sz w:val="24"/>
-        </w:rPr>
-        <w:t xml:space="preserve">Jag jobbar just </w:t>
-      </w:r>
-      <w:r>
-        <w:rPr>
-          <w:rFonts w:ascii="Times New Roman" w:eastAsia="Times New Roman" w:hAnsi="Times New Roman" w:cs="Times New Roman"/>
-          <w:sz w:val="24"/>
-        </w:rPr>
-        <w:t>nu som brandman i Sollentuna</w:t>
-      </w:r>
-      <w:r>
-        <w:rPr>
-          <w:rFonts w:ascii="Times New Roman" w:eastAsia="Times New Roman" w:hAnsi="Times New Roman" w:cs="Times New Roman"/>
-          <w:sz w:val="24"/>
-        </w:rPr>
-        <w:t xml:space="preserve"> brandstation som heltidsanställd men tjänsteledig nu pg.a studierna</w:t>
-      </w:r>
-      <w:r>
-        <w:rPr>
-          <w:rFonts w:ascii="Times New Roman" w:eastAsia="Times New Roman" w:hAnsi="Times New Roman" w:cs="Times New Roman"/>
-          <w:sz w:val="24"/>
-        </w:rPr>
-        <w:t xml:space="preserve"> </w:t>
-      </w:r>
-      <w:r>
-        <w:rPr>
-          <w:rFonts w:ascii="Times New Roman" w:eastAsia="Times New Roman" w:hAnsi="Times New Roman" w:cs="Times New Roman"/>
-          <w:sz w:val="24"/>
-        </w:rPr>
-        <w:t xml:space="preserve">och jobbat som det i snart 10 år. </w:t>
-      </w:r>
-      <w:r>
-        <w:rPr>
-          <w:rFonts w:ascii="Times New Roman" w:eastAsia="Times New Roman" w:hAnsi="Times New Roman" w:cs="Times New Roman"/>
-          <w:sz w:val="24"/>
-        </w:rPr>
-        <w:t>Jag har även</w:t>
-      </w:r>
-      <w:r>
-        <w:rPr>
-          <w:rFonts w:ascii="Times New Roman" w:eastAsia="Times New Roman" w:hAnsi="Times New Roman" w:cs="Times New Roman"/>
-          <w:sz w:val="24"/>
-        </w:rPr>
-        <w:t xml:space="preserve"> en timanställning på badhuset</w:t>
-      </w:r>
-      <w:r>
-        <w:rPr>
-          <w:rFonts w:ascii="Times New Roman" w:eastAsia="Times New Roman" w:hAnsi="Times New Roman" w:cs="Times New Roman"/>
-          <w:sz w:val="24"/>
-        </w:rPr>
-        <w:t xml:space="preserve"> Huddingehallen. Jag har tänkt länge på att byta branch och Systemutvecklare har fångat mitt intresse då </w:t>
-      </w:r>
-      <w:r>
-        <w:rPr>
-          <w:rFonts w:ascii="Times New Roman" w:eastAsia="Times New Roman" w:hAnsi="Times New Roman" w:cs="Times New Roman"/>
-          <w:sz w:val="24"/>
-        </w:rPr>
-        <w:t xml:space="preserve">jag alltid haft ett intresse för datorer. Jag lär mig </w:t>
-      </w:r>
-      <w:r>
-        <w:rPr>
-          <w:rFonts w:ascii="Times New Roman" w:eastAsia="Times New Roman" w:hAnsi="Times New Roman" w:cs="Times New Roman"/>
-          <w:sz w:val="24"/>
-        </w:rPr>
-        <w:t>just nu JavaScript</w:t>
-      </w:r>
-      <w:r>
-        <w:rPr>
-          <w:rFonts w:ascii="Times New Roman" w:eastAsia="Times New Roman" w:hAnsi="Times New Roman" w:cs="Times New Roman"/>
-          <w:sz w:val="24"/>
-        </w:rPr>
-        <w:t xml:space="preserve">, React och Node.js för att breda min kunskap ytterligare. </w:t>
-      </w:r>
-    </w:p>
-    <w:p>
-      <w:pPr>
-        <w:rPr>
-          <w:rFonts w:ascii="Times New Roman" w:eastAsia="Times New Roman" w:hAnsi="Times New Roman" w:cs="Times New Roman"/>
-          <w:sz w:val="24"/>
-        </w:rPr>
-      </w:pPr>
-      <w:r>
-        <w:rPr>
-          <w:rFonts w:ascii="Times New Roman" w:eastAsia="Times New Roman" w:hAnsi="Times New Roman" w:cs="Times New Roman"/>
-          <w:sz w:val="24"/>
-        </w:rPr>
-        <w:t xml:space="preserve">Jag började att studera C# backend på distans på Arena år 2023 och sökte sedan till olika skolor. </w:t>
-      </w:r>
-      <w:r>
-        <w:rPr>
-          <w:rFonts w:ascii="Times New Roman" w:eastAsia="Times New Roman" w:hAnsi="Times New Roman" w:cs="Times New Roman"/>
-          <w:sz w:val="24"/>
-        </w:rPr>
-        <w:t>Väldigt roligt och intressant men också många hårstrån fattigare med många timmar framför olika problemlösningar.</w:t>
-      </w:r>
-    </w:p>
-    <w:p>
-      <w:pPr>
-        <w:rPr>
-          <w:rFonts w:ascii="Times New Roman" w:eastAsia="Times New Roman" w:hAnsi="Times New Roman" w:cs="Times New Roman"/>
-          <w:sz w:val="24"/>
-        </w:rPr>
-      </w:pPr>
-      <w:r>
-        <w:rPr>
-          <w:rFonts w:ascii="Times New Roman" w:eastAsia="Times New Roman" w:hAnsi="Times New Roman" w:cs="Times New Roman"/>
-          <w:sz w:val="24"/>
-        </w:rPr>
-        <w:t xml:space="preserve">I augusti 2023 kom jag in på olika skolor men valet landade på KYH Liljeholmen som JavaScript Front-End-utvecklare och söker nu en praktikplats med start i November. </w:t>
-      </w:r>
-    </w:p>
-    <w:p>
-      <w:pPr>
-        <w:rPr>
-          <w:rFonts w:ascii="Times New Roman" w:eastAsia="Times New Roman" w:hAnsi="Times New Roman" w:cs="Times New Roman"/>
-          <w:sz w:val="24"/>
-        </w:rPr>
-      </w:pPr>
-      <w:r>
-        <w:rPr>
-          <w:rFonts w:ascii="Times New Roman" w:eastAsia="Times New Roman" w:hAnsi="Times New Roman" w:cs="Times New Roman"/>
-          <w:sz w:val="24"/>
-        </w:rPr>
-        <w:t>Jag kommer att ge</w:t>
-      </w:r>
-      <w:r>
-        <w:rPr>
-          <w:rFonts w:ascii="Times New Roman" w:eastAsia="Times New Roman" w:hAnsi="Times New Roman" w:cs="Times New Roman"/>
-          <w:sz w:val="24"/>
-        </w:rPr>
-        <w:t xml:space="preserve"> 100 % av min tid både </w:t>
-      </w:r>
-      <w:r>
-        <w:rPr>
-          <w:rFonts w:ascii="Times New Roman" w:eastAsia="Times New Roman" w:hAnsi="Times New Roman" w:cs="Times New Roman"/>
-          <w:sz w:val="24"/>
-        </w:rPr>
-        <w:t xml:space="preserve">hos er och på skolan och jag </w:t>
-      </w:r>
-      <w:r>
-        <w:rPr>
-          <w:rFonts w:ascii="Times New Roman" w:eastAsia="Times New Roman" w:hAnsi="Times New Roman" w:cs="Times New Roman"/>
-          <w:sz w:val="24"/>
-        </w:rPr>
-        <w:t>hoppas mit</w:t>
-      </w:r>
-      <w:r>
-        <w:rPr>
-          <w:rFonts w:ascii="Times New Roman" w:eastAsia="Times New Roman" w:hAnsi="Times New Roman" w:cs="Times New Roman"/>
-          <w:sz w:val="24"/>
-        </w:rPr>
-        <w:t>t brev har fångat ert intresse och ser framemot att höra från er.</w:t>
-      </w:r>
-    </w:p>
-    <w:p>
-      <w:pPr>
-        <w:rPr>
-          <w:rFonts w:ascii="Times New Roman" w:eastAsia="Times New Roman" w:hAnsi="Times New Roman" w:cs="Times New Roman"/>
-          <w:sz w:val="24"/>
-        </w:rPr>
-      </w:pPr>
-      <w:r>
-        <w:rPr>
-          <w:rFonts w:ascii="Times New Roman" w:eastAsia="Times New Roman" w:hAnsi="Times New Roman" w:cs="Times New Roman"/>
-          <w:sz w:val="24"/>
-        </w:rPr>
-        <w:t>Tack på förhand.</w:t>
-      </w:r>
-    </w:p>
-    <w:p>
-      <w:pPr>
-        <w:rPr>
-          <w:rFonts w:ascii="Times New Roman" w:eastAsia="Times New Roman" w:hAnsi="Times New Roman" w:cs="Times New Roman"/>
-          <w:sz w:val="24"/>
-        </w:rPr>
-      </w:pPr>
-      <w:r>
-        <w:rPr>
-          <w:rFonts w:ascii="Times New Roman" w:eastAsia="Times New Roman" w:hAnsi="Times New Roman" w:cs="Times New Roman"/>
-          <w:sz w:val="24"/>
-        </w:rPr>
-        <w:t xml:space="preserve"> Med vänlig hälsning Albert</w:t>
-      </w:r>
-      <w:r>
-        <w:rPr>
-          <w:rFonts w:ascii="Times New Roman" w:eastAsia="Times New Roman" w:hAnsi="Times New Roman" w:cs="Times New Roman"/>
-          <w:sz w:val="24"/>
-        </w:rPr>
-        <w:t xml:space="preserve"> </w:t>
+        <w:pStyle w:val="NormalWeb"/>
+      </w:pPr>
+      <w:r>
+        <w:t>Hi</w:t>
+      </w:r>
+    </w:p>
+    <w:p>
+      <w:pPr>
+        <w:pStyle w:val="NormalWeb"/>
+      </w:pPr>
+      <w:r>
+        <w:br/>
+        <w:t xml:space="preserve">My name is Albert Sezkir, and I am 37 years old. I'll start by briefly telling you a bit about myself. I’m originally from </w:t>
+      </w:r>
+      <w:proofErr w:type="spellStart"/>
+      <w:r>
+        <w:t>Landskrona</w:t>
+      </w:r>
+      <w:proofErr w:type="spellEnd"/>
+      <w:r>
+        <w:t>, but I have been living in Stockholm for the past seven years. Besides speaking fluent Swedish, I also speak English, Turkish, and I’m currently studying Spanish. In my free time, I train a lot. I play football, swim, and do strength training regularly. I'm very interested in sports and enjoy staying active. I would describe myself as a happy and outgoing person.</w:t>
+      </w:r>
+    </w:p>
+    <w:p>
+      <w:pPr>
+        <w:pStyle w:val="NormalWeb"/>
+      </w:pPr>
+      <w:r>
+        <w:t xml:space="preserve">I studied the Business Program in </w:t>
+      </w:r>
+      <w:proofErr w:type="spellStart"/>
+      <w:r>
+        <w:t>Landskrona</w:t>
+      </w:r>
+      <w:proofErr w:type="spellEnd"/>
+      <w:r>
+        <w:t>. As a person, I’m thorough, always punctual, reliable, and I always put people first. I will definitely give my all to become as skilled as possible in any future internship or job with you.</w:t>
+      </w:r>
+      <w:r>
+        <w:br/>
+        <w:t>A bit about me and my current situation</w:t>
+      </w:r>
+      <w:proofErr w:type="gramStart"/>
+      <w:r>
+        <w:t>:</w:t>
+      </w:r>
+      <w:proofErr w:type="gramEnd"/>
+      <w:r>
+        <w:br/>
+        <w:t xml:space="preserve">I am currently working as a full-time firefighter at </w:t>
+      </w:r>
+      <w:proofErr w:type="spellStart"/>
+      <w:r>
+        <w:t>Sollentuna</w:t>
+      </w:r>
+      <w:proofErr w:type="spellEnd"/>
+      <w:r>
+        <w:t xml:space="preserve"> Fire Station, but I’m on a study leave right now and have been in this job for almost 10 years. I also have a part-time job at the </w:t>
+      </w:r>
+      <w:proofErr w:type="spellStart"/>
+      <w:r>
+        <w:t>Huddingehallen</w:t>
+      </w:r>
+      <w:proofErr w:type="spellEnd"/>
+      <w:r>
+        <w:t xml:space="preserve"> swimming pool. I’ve been thinking about changing careers for a long time, and system development has caught my interest as I’ve always been interested in computers. I’m currently learning JavaScript, React, and Node.js to broaden my knowledge further.</w:t>
+      </w:r>
+    </w:p>
+    <w:p>
+      <w:pPr>
+        <w:pStyle w:val="NormalWeb"/>
+      </w:pPr>
+      <w:r>
+        <w:t>I started studying C# backend remotely at Arena in 2023 and applied to various schools. It’s been fun and interesting, though sometimes frustrating, with many hours spent solving problems.</w:t>
+      </w:r>
+      <w:r>
+        <w:br/>
+        <w:t xml:space="preserve">In August 2023, I got accepted to several schools, but I chose KYH </w:t>
+      </w:r>
+      <w:proofErr w:type="spellStart"/>
+      <w:r>
+        <w:t>Liljeholmen</w:t>
+      </w:r>
+      <w:proofErr w:type="spellEnd"/>
+      <w:r>
+        <w:t xml:space="preserve"> to study JavaScript Front-End Development. I am now looking for an internship starting in November.</w:t>
+      </w:r>
+      <w:r>
+        <w:br/>
+        <w:t>I will give 100% of my time both to you and the school, and I hope my letter has captured your interest. I look forward to hearing from you.</w:t>
+      </w:r>
+      <w:r>
+        <w:br/>
+        <w:t>Thank you in advance.</w:t>
+      </w:r>
+    </w:p>
+    <w:p>
+      <w:pPr>
+        <w:pStyle w:val="NormalWeb"/>
+      </w:pPr>
+      <w:r>
+        <w:t>Best regards</w:t>
+      </w:r>
+      <w:proofErr w:type="gramStart"/>
+      <w:r>
+        <w:t>,</w:t>
+      </w:r>
+      <w:proofErr w:type="gramEnd"/>
+      <w:r>
+        <w:br/>
+        <w:t>Albert</w:t>
       </w:r>
     </w:p>
     <w:p>
@@ -563,6 +177,44 @@
           <w:sz w:val="24"/>
         </w:rPr>
       </w:pPr>
+    </w:p>
+    <w:p>
+      <w:pPr>
+        <w:ind w:left="6520" w:firstLine="1304"/>
+        <w:rPr>
+          <w:rFonts w:ascii="Times New Roman" w:eastAsia="Times New Roman" w:hAnsi="Times New Roman" w:cs="Times New Roman"/>
+          <w:sz w:val="24"/>
+        </w:rPr>
+      </w:pPr>
+    </w:p>
+    <w:p>
+      <w:pPr>
+        <w:ind w:left="6520" w:firstLine="1304"/>
+        <w:rPr>
+          <w:rFonts w:ascii="Times New Roman" w:eastAsia="Times New Roman" w:hAnsi="Times New Roman" w:cs="Times New Roman"/>
+          <w:sz w:val="24"/>
+        </w:rPr>
+      </w:pPr>
+    </w:p>
+    <w:p>
+      <w:pPr>
+        <w:ind w:left="6520" w:firstLine="1304"/>
+        <w:rPr>
+          <w:rFonts w:ascii="Times New Roman" w:eastAsia="Times New Roman" w:hAnsi="Times New Roman" w:cs="Times New Roman"/>
+          <w:sz w:val="24"/>
+        </w:rPr>
+      </w:pPr>
+    </w:p>
+    <w:p>
+      <w:pPr>
+        <w:ind w:left="6520" w:firstLine="1304"/>
+        <w:rPr>
+          <w:rFonts w:ascii="Times New Roman" w:eastAsia="Times New Roman" w:hAnsi="Times New Roman" w:cs="Times New Roman"/>
+          <w:sz w:val="24"/>
+        </w:rPr>
+      </w:pPr>
+      <w:bookmarkStart w:id="0" w:name="_GoBack"/>
+      <w:bookmarkEnd w:id="0"/>
       <w:r>
         <w:rPr>
           <w:rFonts w:ascii="Times New Roman" w:eastAsia="Times New Roman" w:hAnsi="Times New Roman" w:cs="Times New Roman"/>
@@ -974,20 +626,16 @@
           <w:rFonts w:ascii="Times New Roman" w:eastAsia="Times New Roman" w:hAnsi="Times New Roman" w:cs="Times New Roman"/>
           <w:b/>
           <w:sz w:val="24"/>
-          <w:lang w:val="en-US"/>
-        </w:rPr>
-      </w:pPr>
-      <w:proofErr w:type="spellStart"/>
-      <w:r>
-        <w:rPr>
-          <w:rFonts w:ascii="Times New Roman" w:eastAsia="Times New Roman" w:hAnsi="Times New Roman" w:cs="Times New Roman"/>
-          <w:b/>
-          <w:sz w:val="24"/>
-          <w:lang w:val="en-US"/>
+        </w:rPr>
+      </w:pPr>
+      <w:r>
+        <w:rPr>
+          <w:rFonts w:ascii="Times New Roman" w:eastAsia="Times New Roman" w:hAnsi="Times New Roman" w:cs="Times New Roman"/>
+          <w:b/>
+          <w:sz w:val="24"/>
         </w:rPr>
         <w:t>Språkkunskaper</w:t>
       </w:r>
-      <w:proofErr w:type="spellEnd"/>
     </w:p>
     <w:p>
       <w:pPr>
@@ -1082,8 +730,6 @@
         <w:lastRenderedPageBreak/>
         <w:tab/>
       </w:r>
-      <w:bookmarkStart w:id="0" w:name="_GoBack"/>
-      <w:bookmarkEnd w:id="0"/>
     </w:p>
     <w:p>
       <w:pPr>
@@ -1988,6 +1634,23 @@
     <w:semiHidden/>
     <w:unhideWhenUsed/>
   </w:style>
+  <w:style w:type="paragraph" w:styleId="NormalWeb">
+    <w:name w:val="Normal (Web)"/>
+    <w:basedOn w:val="Normal"/>
+    <w:uiPriority w:val="99"/>
+    <w:semiHidden/>
+    <w:unhideWhenUsed/>
+    <w:rsid w:val="00D1266F"/>
+    <w:pPr>
+      <w:spacing w:before="100" w:beforeAutospacing="1" w:after="100" w:afterAutospacing="1" w:line="240" w:lineRule="auto"/>
+    </w:pPr>
+    <w:rPr>
+      <w:rFonts w:ascii="Times New Roman" w:eastAsia="Times New Roman" w:hAnsi="Times New Roman" w:cs="Times New Roman"/>
+      <w:sz w:val="24"/>
+      <w:szCs w:val="24"/>
+      <w:lang w:val="en-US" w:eastAsia="en-US"/>
+    </w:rPr>
+  </w:style>
 </w:styles>
 </file>
 

</xml_diff>